<commit_message>
Dziala rozwiazywanie rownan sprzezonych + sprawdzanie
</commit_message>
<xml_diff>
--- a/Optymalizacja sterowania suwnicy.docx
+++ b/Optymalizacja sterowania suwnicy.docx
@@ -5443,8 +5443,6 @@
           </m:d>
         </m:oMath>
       </m:oMathPara>
-      <w:bookmarkStart w:id="0" w:name="_GoBack"/>
-      <w:bookmarkEnd w:id="0"/>
     </w:p>
     <w:p>
       <w:pPr>
@@ -6985,6 +6983,9 @@
             </m:e>
           </m:nary>
           <m:r>
+            <m:rPr>
+              <m:sty m:val="p"/>
+            </m:rPr>
             <w:rPr>
               <w:rFonts w:ascii="Cambria Math" w:eastAsiaTheme="minorEastAsia" w:hAnsi="Cambria Math"/>
               <w:sz w:val="24"/>
@@ -7285,43 +7286,48 @@
             </m:sup>
           </m:sSup>
           <m:r>
+            <m:rPr>
+              <m:sty m:val="p"/>
+            </m:rPr>
             <w:rPr>
               <w:rFonts w:eastAsiaTheme="minorEastAsia"/>
               <w:sz w:val="24"/>
             </w:rPr>
             <w:br/>
           </m:r>
-          <m:sSub>
-            <m:sSubPr>
-              <m:ctrlPr>
-                <w:rPr>
-                  <w:rFonts w:ascii="Cambria Math" w:eastAsiaTheme="minorEastAsia" w:hAnsi="Cambria Math"/>
-                  <w:i/>
-                  <w:sz w:val="24"/>
-                </w:rPr>
-              </m:ctrlPr>
-            </m:sSubPr>
-            <m:e>
-              <m:r>
-                <w:rPr>
-                  <w:rFonts w:ascii="Cambria Math" w:eastAsiaTheme="minorEastAsia" w:hAnsi="Cambria Math"/>
-                  <w:sz w:val="24"/>
-                </w:rPr>
-                <m:t>x</m:t>
-              </m:r>
-            </m:e>
-            <m:sub>
-              <m:r>
-                <w:rPr>
-                  <w:rFonts w:ascii="Cambria Math" w:eastAsiaTheme="minorEastAsia" w:hAnsi="Cambria Math"/>
-                  <w:sz w:val="24"/>
-                </w:rPr>
-                <m:t>T</m:t>
-              </m:r>
-            </m:sub>
-          </m:sSub>
         </m:oMath>
       </m:oMathPara>
+      <m:oMath>
+        <m:sSub>
+          <m:sSubPr>
+            <m:ctrlPr>
+              <w:rPr>
+                <w:rFonts w:ascii="Cambria Math" w:eastAsiaTheme="minorEastAsia" w:hAnsi="Cambria Math"/>
+                <w:i/>
+                <w:sz w:val="24"/>
+              </w:rPr>
+            </m:ctrlPr>
+          </m:sSubPr>
+          <m:e>
+            <m:r>
+              <w:rPr>
+                <w:rFonts w:ascii="Cambria Math" w:eastAsiaTheme="minorEastAsia" w:hAnsi="Cambria Math"/>
+                <w:sz w:val="24"/>
+              </w:rPr>
+              <m:t>x</m:t>
+            </m:r>
+          </m:e>
+          <m:sub>
+            <m:r>
+              <w:rPr>
+                <w:rFonts w:ascii="Cambria Math" w:eastAsiaTheme="minorEastAsia" w:hAnsi="Cambria Math"/>
+                <w:sz w:val="24"/>
+              </w:rPr>
+              <m:t>T</m:t>
+            </m:r>
+          </m:sub>
+        </m:sSub>
+      </m:oMath>
       <w:r>
         <w:rPr>
           <w:rFonts w:eastAsiaTheme="minorEastAsia"/>
@@ -7409,6 +7415,9 @@
             <m:t>=f(x, u)</m:t>
           </m:r>
           <m:r>
+            <m:rPr>
+              <m:sty m:val="p"/>
+            </m:rPr>
             <w:rPr>
               <w:rFonts w:eastAsiaTheme="minorEastAsia"/>
               <w:sz w:val="24"/>
@@ -9989,16 +9998,36 @@
                   <w:rFonts w:ascii="Cambria Math" w:eastAsiaTheme="minorEastAsia" w:hAnsi="Cambria Math"/>
                   <w:sz w:val="24"/>
                 </w:rPr>
-                <m:t>δH</m:t>
+                <m:t>∂</m:t>
+              </m:r>
+              <m:r>
+                <m:rPr>
+                  <m:sty m:val="p"/>
+                </m:rPr>
+                <w:rPr>
+                  <w:rFonts w:ascii="Cambria Math" w:eastAsiaTheme="minorEastAsia" w:hAnsi="Cambria Math"/>
+                  <w:sz w:val="24"/>
+                </w:rPr>
+                <m:t>H</m:t>
               </m:r>
             </m:num>
             <m:den>
               <m:r>
-                <w:rPr>
-                  <w:rFonts w:ascii="Cambria Math" w:eastAsiaTheme="minorEastAsia" w:hAnsi="Cambria Math"/>
-                  <w:sz w:val="24"/>
-                </w:rPr>
-                <m:t>dx</m:t>
+                <m:rPr>
+                  <m:sty m:val="p"/>
+                </m:rPr>
+                <w:rPr>
+                  <w:rFonts w:ascii="Cambria Math" w:eastAsiaTheme="minorEastAsia" w:hAnsi="Cambria Math"/>
+                  <w:sz w:val="24"/>
+                </w:rPr>
+                <m:t>∂</m:t>
+              </m:r>
+              <m:r>
+                <w:rPr>
+                  <w:rFonts w:ascii="Cambria Math" w:eastAsiaTheme="minorEastAsia" w:hAnsi="Cambria Math"/>
+                  <w:sz w:val="24"/>
+                </w:rPr>
+                <m:t>x</m:t>
               </m:r>
             </m:den>
           </m:f>
@@ -10068,16 +10097,29 @@
                             <w:rFonts w:ascii="Cambria Math" w:eastAsiaTheme="minorEastAsia" w:hAnsi="Cambria Math"/>
                             <w:sz w:val="24"/>
                           </w:rPr>
+                          <m:t>∂</m:t>
+                        </m:r>
+                        <m:r>
+                          <m:rPr>
+                            <m:sty m:val="p"/>
+                          </m:rPr>
+                          <w:rPr>
+                            <w:rFonts w:ascii="Cambria Math" w:eastAsiaTheme="minorEastAsia" w:hAnsi="Cambria Math"/>
+                            <w:sz w:val="24"/>
+                          </w:rPr>
                           <m:t>δH</m:t>
                         </m:r>
                       </m:num>
                       <m:den>
                         <m:r>
+                          <m:rPr>
+                            <m:sty m:val="p"/>
+                          </m:rPr>
                           <w:rPr>
                             <w:rFonts w:ascii="Cambria Math" w:eastAsiaTheme="minorEastAsia" w:hAnsi="Cambria Math"/>
                             <w:sz w:val="24"/>
                           </w:rPr>
-                          <m:t>d</m:t>
+                          <m:t>∂</m:t>
                         </m:r>
                         <m:sSub>
                           <m:sSubPr>
@@ -10140,16 +10182,29 @@
                             <w:rFonts w:ascii="Cambria Math" w:eastAsiaTheme="minorEastAsia" w:hAnsi="Cambria Math"/>
                             <w:sz w:val="24"/>
                           </w:rPr>
-                          <m:t>δH</m:t>
+                          <m:t>∂</m:t>
+                        </m:r>
+                        <m:r>
+                          <m:rPr>
+                            <m:sty m:val="p"/>
+                          </m:rPr>
+                          <w:rPr>
+                            <w:rFonts w:ascii="Cambria Math" w:eastAsiaTheme="minorEastAsia" w:hAnsi="Cambria Math"/>
+                            <w:sz w:val="24"/>
+                          </w:rPr>
+                          <m:t>H</m:t>
                         </m:r>
                       </m:num>
                       <m:den>
                         <m:r>
+                          <m:rPr>
+                            <m:sty m:val="p"/>
+                          </m:rPr>
                           <w:rPr>
                             <w:rFonts w:ascii="Cambria Math" w:eastAsiaTheme="minorEastAsia" w:hAnsi="Cambria Math"/>
                             <w:sz w:val="24"/>
                           </w:rPr>
-                          <m:t>d</m:t>
+                          <m:t>∂</m:t>
                         </m:r>
                         <m:sSub>
                           <m:sSubPr>
@@ -10219,16 +10274,29 @@
                             <w:rFonts w:ascii="Cambria Math" w:eastAsiaTheme="minorEastAsia" w:hAnsi="Cambria Math"/>
                             <w:sz w:val="24"/>
                           </w:rPr>
-                          <m:t>δH</m:t>
+                          <m:t>∂</m:t>
+                        </m:r>
+                        <m:r>
+                          <m:rPr>
+                            <m:sty m:val="p"/>
+                          </m:rPr>
+                          <w:rPr>
+                            <w:rFonts w:ascii="Cambria Math" w:eastAsiaTheme="minorEastAsia" w:hAnsi="Cambria Math"/>
+                            <w:sz w:val="24"/>
+                          </w:rPr>
+                          <m:t>H</m:t>
                         </m:r>
                       </m:num>
                       <m:den>
                         <m:r>
+                          <m:rPr>
+                            <m:sty m:val="p"/>
+                          </m:rPr>
                           <w:rPr>
                             <w:rFonts w:ascii="Cambria Math" w:eastAsiaTheme="minorEastAsia" w:hAnsi="Cambria Math"/>
                             <w:sz w:val="24"/>
                           </w:rPr>
-                          <m:t>d</m:t>
+                          <m:t>∂</m:t>
                         </m:r>
                         <m:sSub>
                           <m:sSubPr>
@@ -10298,16 +10366,29 @@
                             <w:rFonts w:ascii="Cambria Math" w:eastAsiaTheme="minorEastAsia" w:hAnsi="Cambria Math"/>
                             <w:sz w:val="24"/>
                           </w:rPr>
-                          <m:t>δH</m:t>
+                          <m:t>∂</m:t>
+                        </m:r>
+                        <m:r>
+                          <m:rPr>
+                            <m:sty m:val="p"/>
+                          </m:rPr>
+                          <w:rPr>
+                            <w:rFonts w:ascii="Cambria Math" w:eastAsiaTheme="minorEastAsia" w:hAnsi="Cambria Math"/>
+                            <w:sz w:val="24"/>
+                          </w:rPr>
+                          <m:t>H</m:t>
                         </m:r>
                       </m:num>
                       <m:den>
                         <m:r>
+                          <m:rPr>
+                            <m:sty m:val="p"/>
+                          </m:rPr>
                           <w:rPr>
                             <w:rFonts w:ascii="Cambria Math" w:eastAsiaTheme="minorEastAsia" w:hAnsi="Cambria Math"/>
                             <w:sz w:val="24"/>
                           </w:rPr>
-                          <m:t>d</m:t>
+                          <m:t>∂</m:t>
                         </m:r>
                         <m:sSub>
                           <m:sSubPr>
@@ -10417,14 +10498,7 @@
               <w:rFonts w:ascii="Cambria Math" w:eastAsiaTheme="minorEastAsia" w:hAnsi="Cambria Math"/>
               <w:sz w:val="24"/>
             </w:rPr>
-            <m:t>=</m:t>
-          </m:r>
-          <m:r>
-            <w:rPr>
-              <w:rFonts w:ascii="Cambria Math" w:eastAsiaTheme="minorEastAsia" w:hAnsi="Cambria Math"/>
-              <w:sz w:val="24"/>
-            </w:rPr>
-            <m:t>-</m:t>
+            <m:t>=-</m:t>
           </m:r>
           <m:f>
             <m:fPr>
@@ -10445,7 +10519,17 @@
                   <w:rFonts w:ascii="Cambria Math" w:eastAsiaTheme="minorEastAsia" w:hAnsi="Cambria Math"/>
                   <w:sz w:val="24"/>
                 </w:rPr>
-                <m:t>δH</m:t>
+                <m:t>∂</m:t>
+              </m:r>
+              <m:r>
+                <m:rPr>
+                  <m:sty m:val="p"/>
+                </m:rPr>
+                <w:rPr>
+                  <w:rFonts w:ascii="Cambria Math" w:eastAsiaTheme="minorEastAsia" w:hAnsi="Cambria Math"/>
+                  <w:sz w:val="24"/>
+                </w:rPr>
+                <m:t>H</m:t>
               </m:r>
             </m:num>
             <m:den>
@@ -10457,7 +10541,7 @@
                   <w:rFonts w:ascii="Cambria Math" w:eastAsiaTheme="minorEastAsia" w:hAnsi="Cambria Math"/>
                   <w:sz w:val="24"/>
                 </w:rPr>
-                <m:t>δ</m:t>
+                <m:t>∂</m:t>
               </m:r>
               <m:sSub>
                 <m:sSubPr>
@@ -10590,7 +10674,17 @@
                   <w:rFonts w:ascii="Cambria Math" w:eastAsiaTheme="minorEastAsia" w:hAnsi="Cambria Math"/>
                   <w:sz w:val="24"/>
                 </w:rPr>
-                <m:t>δH</m:t>
+                <m:t>∂</m:t>
+              </m:r>
+              <m:r>
+                <m:rPr>
+                  <m:sty m:val="p"/>
+                </m:rPr>
+                <w:rPr>
+                  <w:rFonts w:ascii="Cambria Math" w:eastAsiaTheme="minorEastAsia" w:hAnsi="Cambria Math"/>
+                  <w:sz w:val="24"/>
+                </w:rPr>
+                <m:t>H</m:t>
               </m:r>
             </m:num>
             <m:den>
@@ -10602,7 +10696,7 @@
                   <w:rFonts w:ascii="Cambria Math" w:eastAsiaTheme="minorEastAsia" w:hAnsi="Cambria Math"/>
                   <w:sz w:val="24"/>
                 </w:rPr>
-                <m:t>δ</m:t>
+                <m:t>∂</m:t>
               </m:r>
               <m:sSub>
                 <m:sSubPr>
@@ -10661,17 +10755,7 @@
                   <w:rFonts w:ascii="Cambria Math" w:eastAsiaTheme="minorEastAsia" w:hAnsi="Cambria Math"/>
                   <w:sz w:val="24"/>
                 </w:rPr>
-                <m:t>-</m:t>
-              </m:r>
-              <m:r>
-                <m:rPr>
-                  <m:sty m:val="p"/>
-                </m:rPr>
-                <w:rPr>
-                  <w:rFonts w:ascii="Cambria Math" w:eastAsiaTheme="minorEastAsia" w:hAnsi="Cambria Math"/>
-                  <w:sz w:val="24"/>
-                </w:rPr>
-                <m:t>Ψ</m:t>
+                <m:t>-Ψ</m:t>
               </m:r>
               <m:ctrlPr>
                 <w:rPr>
@@ -10758,14 +10842,7 @@
             <w:rFonts w:ascii="Cambria Math" w:eastAsiaTheme="minorEastAsia" w:hAnsi="Cambria Math"/>
             <w:sz w:val="24"/>
           </w:rPr>
-          <m:t>=</m:t>
-        </m:r>
-        <m:r>
-          <w:rPr>
-            <w:rFonts w:ascii="Cambria Math" w:eastAsiaTheme="minorEastAsia" w:hAnsi="Cambria Math"/>
-            <w:sz w:val="24"/>
-          </w:rPr>
-          <m:t>-</m:t>
+          <m:t>=-</m:t>
         </m:r>
         <m:f>
           <m:fPr>
@@ -10786,7 +10863,17 @@
                 <w:rFonts w:ascii="Cambria Math" w:eastAsiaTheme="minorEastAsia" w:hAnsi="Cambria Math"/>
                 <w:sz w:val="24"/>
               </w:rPr>
-              <m:t>δH</m:t>
+              <m:t>∂</m:t>
+            </m:r>
+            <m:r>
+              <m:rPr>
+                <m:sty m:val="p"/>
+              </m:rPr>
+              <w:rPr>
+                <w:rFonts w:ascii="Cambria Math" w:eastAsiaTheme="minorEastAsia" w:hAnsi="Cambria Math"/>
+                <w:sz w:val="24"/>
+              </w:rPr>
+              <m:t>H</m:t>
             </m:r>
           </m:num>
           <m:den>
@@ -10798,7 +10885,7 @@
                 <w:rFonts w:ascii="Cambria Math" w:eastAsiaTheme="minorEastAsia" w:hAnsi="Cambria Math"/>
                 <w:sz w:val="24"/>
               </w:rPr>
-              <m:t>δ</m:t>
+              <m:t>∂</m:t>
             </m:r>
             <m:sSub>
               <m:sSubPr>
@@ -10836,14 +10923,7 @@
             <w:rFonts w:ascii="Cambria Math" w:eastAsiaTheme="minorEastAsia" w:hAnsi="Cambria Math"/>
             <w:sz w:val="24"/>
           </w:rPr>
-          <m:t>=</m:t>
-        </m:r>
-        <m:r>
-          <w:rPr>
-            <w:rFonts w:ascii="Cambria Math" w:eastAsiaTheme="minorEastAsia" w:hAnsi="Cambria Math"/>
-            <w:sz w:val="24"/>
-          </w:rPr>
-          <m:t>-</m:t>
+          <m:t>=-</m:t>
         </m:r>
         <m:d>
           <m:dPr>
@@ -10920,7 +11000,7 @@
                     <w:rFonts w:ascii="Cambria Math" w:eastAsiaTheme="minorEastAsia" w:hAnsi="Cambria Math"/>
                     <w:sz w:val="24"/>
                   </w:rPr>
-                  <m:t>δ</m:t>
+                  <m:t>∂</m:t>
                 </m:r>
                 <m:sSub>
                   <m:sSubPr>
@@ -10966,7 +11046,7 @@
                     <w:rFonts w:ascii="Cambria Math" w:eastAsiaTheme="minorEastAsia" w:hAnsi="Cambria Math"/>
                     <w:sz w:val="24"/>
                   </w:rPr>
-                  <m:t>δ</m:t>
+                  <m:t>∂</m:t>
                 </m:r>
                 <m:sSub>
                   <m:sSubPr>
@@ -11070,7 +11150,7 @@
                     <w:rFonts w:ascii="Cambria Math" w:eastAsiaTheme="minorEastAsia" w:hAnsi="Cambria Math"/>
                     <w:sz w:val="24"/>
                   </w:rPr>
-                  <m:t>δ</m:t>
+                  <m:t>∂</m:t>
                 </m:r>
                 <m:sSub>
                   <m:sSubPr>
@@ -11116,7 +11196,7 @@
                     <w:rFonts w:ascii="Cambria Math" w:eastAsiaTheme="minorEastAsia" w:hAnsi="Cambria Math"/>
                     <w:sz w:val="24"/>
                   </w:rPr>
-                  <m:t>δ</m:t>
+                  <m:t>∂</m:t>
                 </m:r>
                 <m:sSub>
                   <m:sSubPr>
@@ -11248,14 +11328,7 @@
                 <w:rFonts w:ascii="Cambria Math" w:eastAsiaTheme="minorEastAsia" w:hAnsi="Cambria Math"/>
                 <w:sz w:val="24"/>
               </w:rPr>
-              <m:t>⋅</m:t>
-            </m:r>
-            <m:r>
-              <w:rPr>
-                <w:rFonts w:ascii="Cambria Math" w:eastAsiaTheme="minorEastAsia" w:hAnsi="Cambria Math"/>
-                <w:sz w:val="24"/>
-              </w:rPr>
-              <m:t>d</m:t>
+              <m:t>⋅d</m:t>
             </m:r>
             <m:sSub>
               <m:sSubPr>
@@ -11764,14 +11837,7 @@
                         <w:rFonts w:ascii="Cambria Math" w:eastAsiaTheme="minorEastAsia" w:hAnsi="Cambria Math"/>
                         <w:sz w:val="24"/>
                       </w:rPr>
-                      <m:t>-</m:t>
-                    </m:r>
-                    <m:r>
-                      <w:rPr>
-                        <w:rFonts w:ascii="Cambria Math" w:eastAsiaTheme="minorEastAsia" w:hAnsi="Cambria Math"/>
-                        <w:sz w:val="24"/>
-                      </w:rPr>
-                      <m:t>m⋅</m:t>
+                      <m:t>-m⋅</m:t>
                     </m:r>
                     <m:func>
                       <m:funcPr>
@@ -11830,14 +11896,7 @@
                             <w:rFonts w:ascii="Cambria Math" w:eastAsiaTheme="minorEastAsia" w:hAnsi="Cambria Math"/>
                             <w:sz w:val="24"/>
                           </w:rPr>
-                          <m:t>⋅</m:t>
-                        </m:r>
-                        <m:r>
-                          <w:rPr>
-                            <w:rFonts w:ascii="Cambria Math" w:eastAsiaTheme="minorEastAsia" w:hAnsi="Cambria Math"/>
-                            <w:sz w:val="24"/>
-                          </w:rPr>
-                          <m:t>d</m:t>
+                          <m:t>⋅d</m:t>
                         </m:r>
                         <m:sSub>
                           <m:sSubPr>
@@ -12183,14 +12242,7 @@
                 <w:rFonts w:ascii="Cambria Math" w:eastAsiaTheme="minorEastAsia" w:hAnsi="Cambria Math"/>
                 <w:sz w:val="24"/>
               </w:rPr>
-              <m:t>-</m:t>
-            </m:r>
-            <m:r>
-              <w:rPr>
-                <w:rFonts w:ascii="Cambria Math" w:eastAsiaTheme="minorEastAsia" w:hAnsi="Cambria Math"/>
-                <w:sz w:val="24"/>
-              </w:rPr>
-              <m:t>m⋅</m:t>
+              <m:t>-m⋅</m:t>
             </m:r>
             <m:func>
               <m:funcPr>
@@ -12545,14 +12597,7 @@
                     <w:rFonts w:ascii="Cambria Math" w:eastAsiaTheme="minorEastAsia" w:hAnsi="Cambria Math"/>
                     <w:sz w:val="24"/>
                   </w:rPr>
-                  <m:t>-</m:t>
-                </m:r>
-                <m:r>
-                  <w:rPr>
-                    <w:rFonts w:ascii="Cambria Math" w:eastAsiaTheme="minorEastAsia" w:hAnsi="Cambria Math"/>
-                    <w:sz w:val="24"/>
-                  </w:rPr>
-                  <m:t>m⋅</m:t>
+                  <m:t>-m⋅</m:t>
                 </m:r>
                 <m:func>
                   <m:funcPr>
@@ -13777,7 +13822,17 @@
                   <w:rFonts w:ascii="Cambria Math" w:eastAsiaTheme="minorEastAsia" w:hAnsi="Cambria Math"/>
                   <w:sz w:val="24"/>
                 </w:rPr>
-                <m:t>δH</m:t>
+                <m:t>∂</m:t>
+              </m:r>
+              <m:r>
+                <m:rPr>
+                  <m:sty m:val="p"/>
+                </m:rPr>
+                <w:rPr>
+                  <w:rFonts w:ascii="Cambria Math" w:eastAsiaTheme="minorEastAsia" w:hAnsi="Cambria Math"/>
+                  <w:sz w:val="24"/>
+                </w:rPr>
+                <m:t>H</m:t>
               </m:r>
             </m:num>
             <m:den>
@@ -13789,7 +13844,7 @@
                   <w:rFonts w:ascii="Cambria Math" w:eastAsiaTheme="minorEastAsia" w:hAnsi="Cambria Math"/>
                   <w:sz w:val="24"/>
                 </w:rPr>
-                <m:t>δ</m:t>
+                <m:t>∂</m:t>
               </m:r>
               <m:sSub>
                 <m:sSubPr>
@@ -13895,14 +13950,7 @@
                       <w:rFonts w:ascii="Cambria Math" w:eastAsiaTheme="minorEastAsia" w:hAnsi="Cambria Math"/>
                       <w:sz w:val="24"/>
                     </w:rPr>
-                    <m:t>2⋅</m:t>
-                  </m:r>
-                  <m:r>
-                    <w:rPr>
-                      <w:rFonts w:ascii="Cambria Math" w:eastAsiaTheme="minorEastAsia" w:hAnsi="Cambria Math"/>
-                      <w:sz w:val="24"/>
-                    </w:rPr>
-                    <m:t>m⋅l⋅sin</m:t>
+                    <m:t>2⋅m⋅l⋅sin</m:t>
                   </m:r>
                   <m:sSub>
                     <m:sSubPr>
@@ -14472,17 +14520,7 @@
                   <w:rFonts w:ascii="Cambria Math" w:eastAsiaTheme="minorEastAsia" w:hAnsi="Cambria Math"/>
                   <w:sz w:val="24"/>
                 </w:rPr>
-                <m:t>-</m:t>
-              </m:r>
-              <m:r>
-                <m:rPr>
-                  <m:sty m:val="p"/>
-                </m:rPr>
-                <w:rPr>
-                  <w:rFonts w:ascii="Cambria Math" w:eastAsiaTheme="minorEastAsia" w:hAnsi="Cambria Math"/>
-                  <w:sz w:val="24"/>
-                </w:rPr>
-                <m:t>Ψ</m:t>
+                <m:t>-Ψ</m:t>
               </m:r>
             </m:e>
             <m:sub>
@@ -14764,14 +14802,7 @@
                   <w:rFonts w:ascii="Cambria Math" w:eastAsiaTheme="minorEastAsia" w:hAnsi="Cambria Math"/>
                   <w:sz w:val="24"/>
                 </w:rPr>
-                <m:t>4</m:t>
-              </m:r>
-              <m:r>
-                <w:rPr>
-                  <w:rFonts w:ascii="Cambria Math" w:eastAsiaTheme="minorEastAsia" w:hAnsi="Cambria Math"/>
-                  <w:sz w:val="24"/>
-                </w:rPr>
-                <m:t> </m:t>
+                <m:t>4 </m:t>
               </m:r>
             </m:sub>
           </m:sSub>
@@ -14780,14 +14811,7 @@
               <w:rFonts w:ascii="Cambria Math" w:eastAsiaTheme="minorEastAsia" w:hAnsi="Cambria Math"/>
               <w:sz w:val="24"/>
             </w:rPr>
-            <m:t> </m:t>
-          </m:r>
-          <m:r>
-            <w:rPr>
-              <w:rFonts w:ascii="Cambria Math" w:eastAsiaTheme="minorEastAsia" w:hAnsi="Cambria Math"/>
-              <w:sz w:val="24"/>
-            </w:rPr>
-            <m:t>⋅</m:t>
+            <m:t> ⋅</m:t>
           </m:r>
           <m:f>
             <m:fPr>
@@ -15175,6 +15199,8 @@
           </m:f>
         </m:oMath>
       </m:oMathPara>
+      <w:bookmarkStart w:id="0" w:name="_GoBack"/>
+      <w:bookmarkEnd w:id="0"/>
     </w:p>
     <w:sectPr>
       <w:pgSz w:w="11906" w:h="16838"/>
@@ -15606,6 +15632,7 @@
   <w:style w:type="character" w:default="1" w:styleId="Domylnaczcionkaakapitu">
     <w:name w:val="Default Paragraph Font"/>
     <w:uiPriority w:val="1"/>
+    <w:semiHidden/>
     <w:unhideWhenUsed/>
   </w:style>
   <w:style w:type="table" w:default="1" w:styleId="Standardowy">
@@ -16012,6 +16039,7 @@
   <w:style w:type="character" w:default="1" w:styleId="Domylnaczcionkaakapitu">
     <w:name w:val="Default Paragraph Font"/>
     <w:uiPriority w:val="1"/>
+    <w:semiHidden/>
     <w:unhideWhenUsed/>
   </w:style>
   <w:style w:type="table" w:default="1" w:styleId="Standardowy">
@@ -16498,7 +16526,7 @@
 </file>
 
 <file path=customXml/itemProps1.xml><?xml version="1.0" encoding="utf-8"?>
-<ds:datastoreItem xmlns:ds="http://schemas.openxmlformats.org/officeDocument/2006/customXml" ds:itemID="{386B7395-C122-48AE-86FB-87CF85A2E8B5}">
+<ds:datastoreItem xmlns:ds="http://schemas.openxmlformats.org/officeDocument/2006/customXml" ds:itemID="{79AE8B3E-01E4-4B3D-A20E-7675B3E0E4E9}">
   <ds:schemaRefs>
     <ds:schemaRef ds:uri="http://schemas.openxmlformats.org/officeDocument/2006/bibliography"/>
   </ds:schemaRefs>

</xml_diff>

<commit_message>
Przekazywanie argumentow fo funkcji przez tablice parametrow
</commit_message>
<xml_diff>
--- a/Optymalizacja sterowania suwnicy.docx
+++ b/Optymalizacja sterowania suwnicy.docx
@@ -15394,6 +15394,8 @@
           </wp:inline>
         </w:drawing>
       </w:r>
+      <w:bookmarkStart w:id="0" w:name="_GoBack"/>
+      <w:bookmarkEnd w:id="0"/>
     </w:p>
     <w:p>
       <w:r>
@@ -15421,17 +15423,584 @@
     <w:p>
       <w:pPr>
         <w:pStyle w:val="Nagwek1"/>
+        <w:rPr>
+          <w:rFonts w:eastAsiaTheme="minorEastAsia"/>
+        </w:rPr>
       </w:pPr>
       <w:r>
-        <w:t xml:space="preserve">6. </w:t>
-      </w:r>
-      <w:r>
-        <w:t>Kod programu z komentarzem</w:t>
+        <w:rPr>
+          <w:rFonts w:eastAsiaTheme="minorEastAsia"/>
+        </w:rPr>
+        <w:t>6. Gradient:</w:t>
       </w:r>
     </w:p>
     <w:p>
-      <w:bookmarkStart w:id="0" w:name="_GoBack"/>
-      <w:bookmarkEnd w:id="0"/>
+      <w:pPr>
+        <w:rPr>
+          <w:lang w:val="en-US"/>
+        </w:rPr>
+      </w:pPr>
+      <w:r>
+        <w:tab/>
+        <w:t>Wyliczyliśmy gradient hamiltonianu, który wygląda następująco:</w:t>
+      </w:r>
+    </w:p>
+    <w:p>
+      <w:pPr>
+        <w:rPr>
+          <w:rFonts w:eastAsiaTheme="minorEastAsia"/>
+          <w:sz w:val="24"/>
+        </w:rPr>
+      </w:pPr>
+      <m:oMathPara>
+        <m:oMath>
+          <m:r>
+            <w:rPr>
+              <w:rFonts w:ascii="Cambria Math" w:eastAsiaTheme="minorEastAsia" w:hAnsi="Cambria Math"/>
+              <w:sz w:val="24"/>
+            </w:rPr>
+            <m:t>Q</m:t>
+          </m:r>
+          <m:r>
+            <w:rPr>
+              <w:rFonts w:ascii="Cambria Math" w:eastAsiaTheme="minorEastAsia" w:hAnsi="Cambria Math"/>
+              <w:sz w:val="24"/>
+            </w:rPr>
+            <m:t>=-</m:t>
+          </m:r>
+          <m:f>
+            <m:fPr>
+              <m:ctrlPr>
+                <w:rPr>
+                  <w:rFonts w:ascii="Cambria Math" w:eastAsiaTheme="minorEastAsia" w:hAnsi="Cambria Math"/>
+                  <w:i/>
+                  <w:sz w:val="24"/>
+                </w:rPr>
+              </m:ctrlPr>
+            </m:fPr>
+            <m:num>
+              <m:r>
+                <m:rPr>
+                  <m:sty m:val="p"/>
+                </m:rPr>
+                <w:rPr>
+                  <w:rFonts w:ascii="Cambria Math" w:eastAsiaTheme="minorEastAsia" w:hAnsi="Cambria Math"/>
+                  <w:sz w:val="24"/>
+                </w:rPr>
+                <m:t>∂H</m:t>
+              </m:r>
+            </m:num>
+            <m:den>
+              <m:r>
+                <m:rPr>
+                  <m:sty m:val="p"/>
+                </m:rPr>
+                <w:rPr>
+                  <w:rFonts w:ascii="Cambria Math" w:eastAsiaTheme="minorEastAsia" w:hAnsi="Cambria Math"/>
+                  <w:sz w:val="24"/>
+                </w:rPr>
+                <m:t>∂</m:t>
+              </m:r>
+              <m:r>
+                <w:rPr>
+                  <w:rFonts w:ascii="Cambria Math" w:eastAsiaTheme="minorEastAsia" w:hAnsi="Cambria Math"/>
+                  <w:sz w:val="24"/>
+                </w:rPr>
+                <m:t>u</m:t>
+              </m:r>
+            </m:den>
+          </m:f>
+          <m:r>
+            <w:rPr>
+              <w:rFonts w:ascii="Cambria Math" w:eastAsiaTheme="minorEastAsia" w:hAnsi="Cambria Math"/>
+              <w:sz w:val="24"/>
+            </w:rPr>
+            <m:t>=</m:t>
+          </m:r>
+          <m:f>
+            <m:fPr>
+              <m:ctrlPr>
+                <w:rPr>
+                  <w:rFonts w:ascii="Cambria Math" w:eastAsiaTheme="minorEastAsia" w:hAnsi="Cambria Math"/>
+                  <w:i/>
+                  <w:sz w:val="24"/>
+                </w:rPr>
+              </m:ctrlPr>
+            </m:fPr>
+            <m:num>
+              <m:sSub>
+                <m:sSubPr>
+                  <m:ctrlPr>
+                    <w:rPr>
+                      <w:rFonts w:ascii="Cambria Math" w:eastAsiaTheme="minorEastAsia" w:hAnsi="Cambria Math"/>
+                      <w:i/>
+                      <w:sz w:val="24"/>
+                    </w:rPr>
+                  </m:ctrlPr>
+                </m:sSubPr>
+                <m:e>
+                  <m:r>
+                    <m:rPr>
+                      <m:sty m:val="p"/>
+                    </m:rPr>
+                    <w:rPr>
+                      <w:rFonts w:ascii="Cambria Math" w:eastAsiaTheme="minorEastAsia" w:hAnsi="Cambria Math"/>
+                      <w:sz w:val="24"/>
+                    </w:rPr>
+                    <m:t>Ψ</m:t>
+                  </m:r>
+                </m:e>
+                <m:sub>
+                  <m:r>
+                    <w:rPr>
+                      <w:rFonts w:ascii="Cambria Math" w:eastAsiaTheme="minorEastAsia" w:hAnsi="Cambria Math"/>
+                      <w:sz w:val="24"/>
+                    </w:rPr>
+                    <m:t>2</m:t>
+                  </m:r>
+                </m:sub>
+              </m:sSub>
+            </m:num>
+            <m:den>
+              <m:r>
+                <w:rPr>
+                  <w:rFonts w:ascii="Cambria Math" w:eastAsiaTheme="minorEastAsia" w:hAnsi="Cambria Math"/>
+                  <w:sz w:val="24"/>
+                </w:rPr>
+                <m:t>m⋅</m:t>
+              </m:r>
+              <m:func>
+                <m:funcPr>
+                  <m:ctrlPr>
+                    <w:rPr>
+                      <w:rFonts w:ascii="Cambria Math" w:eastAsiaTheme="minorEastAsia" w:hAnsi="Cambria Math"/>
+                      <w:i/>
+                      <w:sz w:val="24"/>
+                    </w:rPr>
+                  </m:ctrlPr>
+                </m:funcPr>
+                <m:fName>
+                  <m:sSup>
+                    <m:sSupPr>
+                      <m:ctrlPr>
+                        <w:rPr>
+                          <w:rFonts w:ascii="Cambria Math" w:eastAsiaTheme="minorEastAsia" w:hAnsi="Cambria Math"/>
+                          <w:sz w:val="24"/>
+                        </w:rPr>
+                      </m:ctrlPr>
+                    </m:sSupPr>
+                    <m:e>
+                      <m:r>
+                        <m:rPr>
+                          <m:sty m:val="p"/>
+                        </m:rPr>
+                        <w:rPr>
+                          <w:rFonts w:ascii="Cambria Math" w:eastAsiaTheme="minorEastAsia" w:hAnsi="Cambria Math"/>
+                          <w:sz w:val="24"/>
+                        </w:rPr>
+                        <m:t>sin</m:t>
+                      </m:r>
+                    </m:e>
+                    <m:sup>
+                      <m:r>
+                        <m:rPr>
+                          <m:sty m:val="p"/>
+                        </m:rPr>
+                        <w:rPr>
+                          <w:rFonts w:ascii="Cambria Math" w:eastAsiaTheme="minorEastAsia" w:hAnsi="Cambria Math"/>
+                          <w:sz w:val="24"/>
+                        </w:rPr>
+                        <m:t>2</m:t>
+                      </m:r>
+                    </m:sup>
+                  </m:sSup>
+                </m:fName>
+                <m:e>
+                  <m:sSub>
+                    <m:sSubPr>
+                      <m:ctrlPr>
+                        <w:rPr>
+                          <w:rFonts w:ascii="Cambria Math" w:eastAsiaTheme="minorEastAsia" w:hAnsi="Cambria Math"/>
+                          <w:i/>
+                          <w:sz w:val="24"/>
+                        </w:rPr>
+                      </m:ctrlPr>
+                    </m:sSubPr>
+                    <m:e>
+                      <m:r>
+                        <w:rPr>
+                          <w:rFonts w:ascii="Cambria Math" w:eastAsiaTheme="minorEastAsia" w:hAnsi="Cambria Math"/>
+                          <w:sz w:val="24"/>
+                        </w:rPr>
+                        <m:t>x</m:t>
+                      </m:r>
+                    </m:e>
+                    <m:sub>
+                      <m:r>
+                        <w:rPr>
+                          <w:rFonts w:ascii="Cambria Math" w:eastAsiaTheme="minorEastAsia" w:hAnsi="Cambria Math"/>
+                          <w:sz w:val="24"/>
+                        </w:rPr>
+                        <m:t>3</m:t>
+                      </m:r>
+                    </m:sub>
+                  </m:sSub>
+                  <m:r>
+                    <w:rPr>
+                      <w:rFonts w:ascii="Cambria Math" w:eastAsiaTheme="minorEastAsia" w:hAnsi="Cambria Math"/>
+                      <w:sz w:val="24"/>
+                    </w:rPr>
+                    <m:t>+M+</m:t>
+                  </m:r>
+                  <m:sSub>
+                    <m:sSubPr>
+                      <m:ctrlPr>
+                        <w:rPr>
+                          <w:rFonts w:ascii="Cambria Math" w:eastAsiaTheme="minorEastAsia" w:hAnsi="Cambria Math"/>
+                          <w:i/>
+                          <w:sz w:val="24"/>
+                        </w:rPr>
+                      </m:ctrlPr>
+                    </m:sSubPr>
+                    <m:e>
+                      <m:r>
+                        <w:rPr>
+                          <w:rFonts w:ascii="Cambria Math" w:eastAsiaTheme="minorEastAsia" w:hAnsi="Cambria Math"/>
+                          <w:sz w:val="24"/>
+                        </w:rPr>
+                        <m:t>f</m:t>
+                      </m:r>
+                    </m:e>
+                    <m:sub>
+                      <m:r>
+                        <w:rPr>
+                          <w:rFonts w:ascii="Cambria Math" w:eastAsiaTheme="minorEastAsia" w:hAnsi="Cambria Math"/>
+                          <w:sz w:val="24"/>
+                        </w:rPr>
+                        <m:t>c</m:t>
+                      </m:r>
+                    </m:sub>
+                  </m:sSub>
+                </m:e>
+              </m:func>
+            </m:den>
+          </m:f>
+          <m:r>
+            <w:rPr>
+              <w:rFonts w:ascii="Cambria Math" w:eastAsiaTheme="minorEastAsia" w:hAnsi="Cambria Math"/>
+              <w:sz w:val="24"/>
+            </w:rPr>
+            <m:t>-</m:t>
+          </m:r>
+          <m:f>
+            <m:fPr>
+              <m:ctrlPr>
+                <w:rPr>
+                  <w:rFonts w:ascii="Cambria Math" w:eastAsiaTheme="minorEastAsia" w:hAnsi="Cambria Math"/>
+                  <w:i/>
+                  <w:sz w:val="24"/>
+                </w:rPr>
+              </m:ctrlPr>
+            </m:fPr>
+            <m:num>
+              <m:sSub>
+                <m:sSubPr>
+                  <m:ctrlPr>
+                    <w:rPr>
+                      <w:rFonts w:ascii="Cambria Math" w:eastAsiaTheme="minorEastAsia" w:hAnsi="Cambria Math"/>
+                      <w:i/>
+                      <w:sz w:val="24"/>
+                    </w:rPr>
+                  </m:ctrlPr>
+                </m:sSubPr>
+                <m:e>
+                  <m:r>
+                    <m:rPr>
+                      <m:sty m:val="p"/>
+                    </m:rPr>
+                    <w:rPr>
+                      <w:rFonts w:ascii="Cambria Math" w:eastAsiaTheme="minorEastAsia" w:hAnsi="Cambria Math"/>
+                      <w:sz w:val="24"/>
+                    </w:rPr>
+                    <m:t>Ψ</m:t>
+                  </m:r>
+                </m:e>
+                <m:sub>
+                  <m:r>
+                    <w:rPr>
+                      <w:rFonts w:ascii="Cambria Math" w:eastAsiaTheme="minorEastAsia" w:hAnsi="Cambria Math"/>
+                      <w:sz w:val="24"/>
+                    </w:rPr>
+                    <m:t>4</m:t>
+                  </m:r>
+                </m:sub>
+              </m:sSub>
+              <m:r>
+                <w:rPr>
+                  <w:rFonts w:ascii="Cambria Math" w:eastAsiaTheme="minorEastAsia" w:hAnsi="Cambria Math"/>
+                  <w:sz w:val="24"/>
+                </w:rPr>
+                <m:t>⋅m⋅</m:t>
+              </m:r>
+              <m:func>
+                <m:funcPr>
+                  <m:ctrlPr>
+                    <w:rPr>
+                      <w:rFonts w:ascii="Cambria Math" w:eastAsiaTheme="minorEastAsia" w:hAnsi="Cambria Math"/>
+                      <w:i/>
+                      <w:sz w:val="24"/>
+                    </w:rPr>
+                  </m:ctrlPr>
+                </m:funcPr>
+                <m:fName>
+                  <m:r>
+                    <m:rPr>
+                      <m:sty m:val="p"/>
+                    </m:rPr>
+                    <w:rPr>
+                      <w:rFonts w:ascii="Cambria Math" w:eastAsiaTheme="minorEastAsia" w:hAnsi="Cambria Math"/>
+                      <w:sz w:val="24"/>
+                    </w:rPr>
+                    <m:t>cos</m:t>
+                  </m:r>
+                </m:fName>
+                <m:e>
+                  <m:sSub>
+                    <m:sSubPr>
+                      <m:ctrlPr>
+                        <w:rPr>
+                          <w:rFonts w:ascii="Cambria Math" w:eastAsiaTheme="minorEastAsia" w:hAnsi="Cambria Math"/>
+                          <w:i/>
+                          <w:sz w:val="24"/>
+                        </w:rPr>
+                      </m:ctrlPr>
+                    </m:sSubPr>
+                    <m:e>
+                      <m:r>
+                        <w:rPr>
+                          <w:rFonts w:ascii="Cambria Math" w:eastAsiaTheme="minorEastAsia" w:hAnsi="Cambria Math"/>
+                          <w:sz w:val="24"/>
+                        </w:rPr>
+                        <m:t>x</m:t>
+                      </m:r>
+                    </m:e>
+                    <m:sub>
+                      <m:r>
+                        <w:rPr>
+                          <w:rFonts w:ascii="Cambria Math" w:eastAsiaTheme="minorEastAsia" w:hAnsi="Cambria Math"/>
+                          <w:sz w:val="24"/>
+                        </w:rPr>
+                        <m:t>3</m:t>
+                      </m:r>
+                    </m:sub>
+                  </m:sSub>
+                </m:e>
+              </m:func>
+            </m:num>
+            <m:den>
+              <m:d>
+                <m:dPr>
+                  <m:ctrlPr>
+                    <w:rPr>
+                      <w:rFonts w:ascii="Cambria Math" w:eastAsiaTheme="minorEastAsia" w:hAnsi="Cambria Math"/>
+                      <w:i/>
+                      <w:sz w:val="24"/>
+                    </w:rPr>
+                  </m:ctrlPr>
+                </m:dPr>
+                <m:e>
+                  <m:r>
+                    <w:rPr>
+                      <w:rFonts w:ascii="Cambria Math" w:eastAsiaTheme="minorEastAsia" w:hAnsi="Cambria Math"/>
+                      <w:sz w:val="24"/>
+                    </w:rPr>
+                    <m:t>l⋅m+</m:t>
+                  </m:r>
+                  <m:f>
+                    <m:fPr>
+                      <m:ctrlPr>
+                        <w:rPr>
+                          <w:rFonts w:ascii="Cambria Math" w:eastAsiaTheme="minorEastAsia" w:hAnsi="Cambria Math"/>
+                          <w:i/>
+                          <w:sz w:val="24"/>
+                        </w:rPr>
+                      </m:ctrlPr>
+                    </m:fPr>
+                    <m:num>
+                      <m:sSub>
+                        <m:sSubPr>
+                          <m:ctrlPr>
+                            <w:rPr>
+                              <w:rFonts w:ascii="Cambria Math" w:eastAsiaTheme="minorEastAsia" w:hAnsi="Cambria Math"/>
+                              <w:i/>
+                              <w:sz w:val="24"/>
+                            </w:rPr>
+                          </m:ctrlPr>
+                        </m:sSubPr>
+                        <m:e>
+                          <m:r>
+                            <w:rPr>
+                              <w:rFonts w:ascii="Cambria Math" w:eastAsiaTheme="minorEastAsia" w:hAnsi="Cambria Math"/>
+                              <w:sz w:val="24"/>
+                            </w:rPr>
+                            <m:t>f</m:t>
+                          </m:r>
+                        </m:e>
+                        <m:sub>
+                          <m:r>
+                            <w:rPr>
+                              <w:rFonts w:ascii="Cambria Math" w:eastAsiaTheme="minorEastAsia" w:hAnsi="Cambria Math"/>
+                              <w:sz w:val="24"/>
+                            </w:rPr>
+                            <m:t>p</m:t>
+                          </m:r>
+                        </m:sub>
+                      </m:sSub>
+                    </m:num>
+                    <m:den>
+                      <m:r>
+                        <w:rPr>
+                          <w:rFonts w:ascii="Cambria Math" w:eastAsiaTheme="minorEastAsia" w:hAnsi="Cambria Math"/>
+                          <w:sz w:val="24"/>
+                        </w:rPr>
+                        <m:t>l</m:t>
+                      </m:r>
+                    </m:den>
+                  </m:f>
+                </m:e>
+              </m:d>
+              <m:r>
+                <w:rPr>
+                  <w:rFonts w:ascii="Cambria Math" w:eastAsiaTheme="minorEastAsia" w:hAnsi="Cambria Math"/>
+                  <w:sz w:val="24"/>
+                </w:rPr>
+                <m:t>⋅(m⋅</m:t>
+              </m:r>
+              <m:func>
+                <m:funcPr>
+                  <m:ctrlPr>
+                    <w:rPr>
+                      <w:rFonts w:ascii="Cambria Math" w:eastAsiaTheme="minorEastAsia" w:hAnsi="Cambria Math"/>
+                      <w:i/>
+                      <w:sz w:val="24"/>
+                    </w:rPr>
+                  </m:ctrlPr>
+                </m:funcPr>
+                <m:fName>
+                  <m:sSup>
+                    <m:sSupPr>
+                      <m:ctrlPr>
+                        <w:rPr>
+                          <w:rFonts w:ascii="Cambria Math" w:eastAsiaTheme="minorEastAsia" w:hAnsi="Cambria Math"/>
+                          <w:sz w:val="24"/>
+                        </w:rPr>
+                      </m:ctrlPr>
+                    </m:sSupPr>
+                    <m:e>
+                      <m:r>
+                        <m:rPr>
+                          <m:sty m:val="p"/>
+                        </m:rPr>
+                        <w:rPr>
+                          <w:rFonts w:ascii="Cambria Math" w:eastAsiaTheme="minorEastAsia" w:hAnsi="Cambria Math"/>
+                          <w:sz w:val="24"/>
+                        </w:rPr>
+                        <m:t>sin</m:t>
+                      </m:r>
+                    </m:e>
+                    <m:sup>
+                      <m:r>
+                        <m:rPr>
+                          <m:sty m:val="p"/>
+                        </m:rPr>
+                        <w:rPr>
+                          <w:rFonts w:ascii="Cambria Math" w:eastAsiaTheme="minorEastAsia" w:hAnsi="Cambria Math"/>
+                          <w:sz w:val="24"/>
+                        </w:rPr>
+                        <m:t>2</m:t>
+                      </m:r>
+                    </m:sup>
+                  </m:sSup>
+                </m:fName>
+                <m:e>
+                  <m:sSub>
+                    <m:sSubPr>
+                      <m:ctrlPr>
+                        <w:rPr>
+                          <w:rFonts w:ascii="Cambria Math" w:eastAsiaTheme="minorEastAsia" w:hAnsi="Cambria Math"/>
+                          <w:i/>
+                          <w:sz w:val="24"/>
+                        </w:rPr>
+                      </m:ctrlPr>
+                    </m:sSubPr>
+                    <m:e>
+                      <m:r>
+                        <w:rPr>
+                          <w:rFonts w:ascii="Cambria Math" w:eastAsiaTheme="minorEastAsia" w:hAnsi="Cambria Math"/>
+                          <w:sz w:val="24"/>
+                        </w:rPr>
+                        <m:t>x</m:t>
+                      </m:r>
+                    </m:e>
+                    <m:sub>
+                      <m:r>
+                        <w:rPr>
+                          <w:rFonts w:ascii="Cambria Math" w:eastAsiaTheme="minorEastAsia" w:hAnsi="Cambria Math"/>
+                          <w:sz w:val="24"/>
+                        </w:rPr>
+                        <m:t>3</m:t>
+                      </m:r>
+                    </m:sub>
+                  </m:sSub>
+                  <m:r>
+                    <w:rPr>
+                      <w:rFonts w:ascii="Cambria Math" w:eastAsiaTheme="minorEastAsia" w:hAnsi="Cambria Math"/>
+                      <w:sz w:val="24"/>
+                    </w:rPr>
+                    <m:t>+M+</m:t>
+                  </m:r>
+                  <m:sSub>
+                    <m:sSubPr>
+                      <m:ctrlPr>
+                        <w:rPr>
+                          <w:rFonts w:ascii="Cambria Math" w:eastAsiaTheme="minorEastAsia" w:hAnsi="Cambria Math"/>
+                          <w:i/>
+                          <w:sz w:val="24"/>
+                        </w:rPr>
+                      </m:ctrlPr>
+                    </m:sSubPr>
+                    <m:e>
+                      <m:r>
+                        <w:rPr>
+                          <w:rFonts w:ascii="Cambria Math" w:eastAsiaTheme="minorEastAsia" w:hAnsi="Cambria Math"/>
+                          <w:sz w:val="24"/>
+                        </w:rPr>
+                        <m:t>f</m:t>
+                      </m:r>
+                    </m:e>
+                    <m:sub>
+                      <m:r>
+                        <w:rPr>
+                          <w:rFonts w:ascii="Cambria Math" w:eastAsiaTheme="minorEastAsia" w:hAnsi="Cambria Math"/>
+                          <w:sz w:val="24"/>
+                        </w:rPr>
+                        <m:t>c</m:t>
+                      </m:r>
+                    </m:sub>
+                  </m:sSub>
+                  <m:r>
+                    <w:rPr>
+                      <w:rFonts w:ascii="Cambria Math" w:eastAsiaTheme="minorEastAsia" w:hAnsi="Cambria Math"/>
+                      <w:sz w:val="24"/>
+                    </w:rPr>
+                    <m:t>)</m:t>
+                  </m:r>
+                </m:e>
+              </m:func>
+            </m:den>
+          </m:f>
+        </m:oMath>
+      </m:oMathPara>
     </w:p>
     <w:sectPr>
       <w:pgSz w:w="11906" w:h="16838"/>
@@ -15644,11 +16213,100 @@
       </w:pPr>
     </w:lvl>
   </w:abstractNum>
+  <w:abstractNum w:abstractNumId="2">
+    <w:nsid w:val="398555D4"/>
+    <w:multiLevelType w:val="hybridMultilevel"/>
+    <w:tmpl w:val="AAE45F64"/>
+    <w:lvl w:ilvl="0" w:tplc="0415000F">
+      <w:start w:val="1"/>
+      <w:numFmt w:val="decimal"/>
+      <w:lvlText w:val="%1."/>
+      <w:lvlJc w:val="left"/>
+      <w:pPr>
+        <w:ind w:left="720" w:hanging="360"/>
+      </w:pPr>
+    </w:lvl>
+    <w:lvl w:ilvl="1" w:tplc="04150019" w:tentative="1">
+      <w:start w:val="1"/>
+      <w:numFmt w:val="lowerLetter"/>
+      <w:lvlText w:val="%2."/>
+      <w:lvlJc w:val="left"/>
+      <w:pPr>
+        <w:ind w:left="1440" w:hanging="360"/>
+      </w:pPr>
+    </w:lvl>
+    <w:lvl w:ilvl="2" w:tplc="0415001B" w:tentative="1">
+      <w:start w:val="1"/>
+      <w:numFmt w:val="lowerRoman"/>
+      <w:lvlText w:val="%3."/>
+      <w:lvlJc w:val="right"/>
+      <w:pPr>
+        <w:ind w:left="2160" w:hanging="180"/>
+      </w:pPr>
+    </w:lvl>
+    <w:lvl w:ilvl="3" w:tplc="0415000F" w:tentative="1">
+      <w:start w:val="1"/>
+      <w:numFmt w:val="decimal"/>
+      <w:lvlText w:val="%4."/>
+      <w:lvlJc w:val="left"/>
+      <w:pPr>
+        <w:ind w:left="2880" w:hanging="360"/>
+      </w:pPr>
+    </w:lvl>
+    <w:lvl w:ilvl="4" w:tplc="04150019" w:tentative="1">
+      <w:start w:val="1"/>
+      <w:numFmt w:val="lowerLetter"/>
+      <w:lvlText w:val="%5."/>
+      <w:lvlJc w:val="left"/>
+      <w:pPr>
+        <w:ind w:left="3600" w:hanging="360"/>
+      </w:pPr>
+    </w:lvl>
+    <w:lvl w:ilvl="5" w:tplc="0415001B" w:tentative="1">
+      <w:start w:val="1"/>
+      <w:numFmt w:val="lowerRoman"/>
+      <w:lvlText w:val="%6."/>
+      <w:lvlJc w:val="right"/>
+      <w:pPr>
+        <w:ind w:left="4320" w:hanging="180"/>
+      </w:pPr>
+    </w:lvl>
+    <w:lvl w:ilvl="6" w:tplc="0415000F" w:tentative="1">
+      <w:start w:val="1"/>
+      <w:numFmt w:val="decimal"/>
+      <w:lvlText w:val="%7."/>
+      <w:lvlJc w:val="left"/>
+      <w:pPr>
+        <w:ind w:left="5040" w:hanging="360"/>
+      </w:pPr>
+    </w:lvl>
+    <w:lvl w:ilvl="7" w:tplc="04150019" w:tentative="1">
+      <w:start w:val="1"/>
+      <w:numFmt w:val="lowerLetter"/>
+      <w:lvlText w:val="%8."/>
+      <w:lvlJc w:val="left"/>
+      <w:pPr>
+        <w:ind w:left="5760" w:hanging="360"/>
+      </w:pPr>
+    </w:lvl>
+    <w:lvl w:ilvl="8" w:tplc="0415001B" w:tentative="1">
+      <w:start w:val="1"/>
+      <w:numFmt w:val="lowerRoman"/>
+      <w:lvlText w:val="%9."/>
+      <w:lvlJc w:val="right"/>
+      <w:pPr>
+        <w:ind w:left="6480" w:hanging="180"/>
+      </w:pPr>
+    </w:lvl>
+  </w:abstractNum>
   <w:num w:numId="1">
     <w:abstractNumId w:val="1"/>
   </w:num>
   <w:num w:numId="2">
     <w:abstractNumId w:val="0"/>
+  </w:num>
+  <w:num w:numId="3">
+    <w:abstractNumId w:val="2"/>
   </w:num>
 </w:numbering>
 </file>
@@ -16775,7 +17433,7 @@
 </file>
 
 <file path=customXml/itemProps1.xml><?xml version="1.0" encoding="utf-8"?>
-<ds:datastoreItem xmlns:ds="http://schemas.openxmlformats.org/officeDocument/2006/customXml" ds:itemID="{B02A8053-C42B-4E47-AA07-19A927F64337}">
+<ds:datastoreItem xmlns:ds="http://schemas.openxmlformats.org/officeDocument/2006/customXml" ds:itemID="{1F1139E9-5145-4ED9-848B-ABCC4CF3DC28}">
   <ds:schemaRefs>
     <ds:schemaRef ds:uri="http://schemas.openxmlformats.org/officeDocument/2006/bibliography"/>
   </ds:schemaRefs>

</xml_diff>